<commit_message>
everything is ready. All labas and reports are complete.
</commit_message>
<xml_diff>
--- a/подрябинкинзахар/8laba/Отчёт_по_лабараторной_работе_№8_Ф.docx
+++ b/подрябинкинзахар/8laba/Отчёт_по_лабараторной_работе_№8_Ф.docx
@@ -811,10 +811,10 @@
             <v:path o:extrusionok="f" gradientshapeok="t" o:connecttype="rect"/>
             <o:lock v:ext="edit" aspectratio="t"/>
           </v:shapetype>
-          <v:shape id="_x0000_i1025" type="#_x0000_t75" style="width:17.8pt;height:29.25pt" o:ole="">
+          <v:shape id="_x0000_i1025" type="#_x0000_t75" style="width:17.85pt;height:29.5pt" o:ole="">
             <v:imagedata r:id="rId5" o:title=""/>
           </v:shape>
-          <o:OLEObject Type="Embed" ProgID="Equation.3" ShapeID="_x0000_i1025" DrawAspect="Content" ObjectID="_1794591606" r:id="rId6"/>
+          <o:OLEObject Type="Embed" ProgID="Equation.3" ShapeID="_x0000_i1025" DrawAspect="Content" ObjectID="_1795193216" r:id="rId6"/>
         </w:object>
       </w:r>
       <w:r>
@@ -834,10 +834,10 @@
           <w:lang w:eastAsia="ru-RU"/>
         </w:rPr>
         <w:object w:dxaOrig="312" w:dyaOrig="648" w14:anchorId="08032DA3">
-          <v:shape id="_x0000_i1026" type="#_x0000_t75" style="width:15.7pt;height:32.8pt" o:ole="">
+          <v:shape id="_x0000_i1026" type="#_x0000_t75" style="width:15.75pt;height:32.9pt" o:ole="">
             <v:imagedata r:id="rId7" o:title=""/>
           </v:shape>
-          <o:OLEObject Type="Embed" ProgID="Equation.3" ShapeID="_x0000_i1026" DrawAspect="Content" ObjectID="_1794591607" r:id="rId8"/>
+          <o:OLEObject Type="Embed" ProgID="Equation.3" ShapeID="_x0000_i1026" DrawAspect="Content" ObjectID="_1795193217" r:id="rId8"/>
         </w:object>
       </w:r>
       <w:r>
@@ -976,9 +976,11 @@
       </w:pPr>
     </w:p>
     <w:p>
-      <w:bookmarkStart w:id="0" w:name="_GoBack"/>
-      <w:bookmarkEnd w:id="0"/>
-    </w:p>
+      <w:r>
+        <w:br w:type="page"/>
+      </w:r>
+    </w:p>
+    <w:p/>
     <w:p>
       <w:pPr>
         <w:ind w:firstLine="720"/>
@@ -1045,8 +1047,10 @@
       <w:r>
         <w:rPr>
           <w:rFonts w:ascii="Times New Roman" w:hAnsi="Times New Roman" w:cs="Times New Roman"/>
-          <w:sz w:val="28"/>
-          <w:szCs w:val="28"/>
+          <w:noProof/>
+          <w:sz w:val="28"/>
+          <w:szCs w:val="28"/>
+          <w:lang w:val="en-US"/>
         </w:rPr>
         <w:drawing>
           <wp:inline distT="0" distB="0" distL="0" distR="0" wp14:anchorId="7898B5E7" wp14:editId="2C2A3A74">
@@ -1153,52 +1157,19 @@
           <w:lang w:val="ru-RU"/>
         </w:rPr>
       </w:pPr>
-    </w:p>
-    <w:p>
-      <w:pPr>
-        <w:ind w:firstLine="720"/>
-        <w:jc w:val="center"/>
-        <w:rPr>
-          <w:rFonts w:ascii="Times New Roman" w:hAnsi="Times New Roman" w:cs="Times New Roman"/>
-          <w:sz w:val="28"/>
-          <w:szCs w:val="28"/>
-          <w:lang w:val="ru-RU"/>
-        </w:rPr>
-      </w:pPr>
-      <w:r>
-        <w:rPr>
-          <w:rFonts w:ascii="Times New Roman" w:hAnsi="Times New Roman" w:cs="Times New Roman"/>
-          <w:sz w:val="28"/>
-          <w:szCs w:val="28"/>
-          <w:lang w:val="ru-RU"/>
-        </w:rPr>
-        <w:t>Схема кода программы 1</w:t>
-      </w:r>
-    </w:p>
-    <w:p>
-      <w:pPr>
-        <w:ind w:left="-1701" w:firstLine="720"/>
-        <w:jc w:val="center"/>
-        <w:rPr>
-          <w:rFonts w:ascii="Times New Roman" w:hAnsi="Times New Roman" w:cs="Times New Roman"/>
-          <w:sz w:val="28"/>
-          <w:szCs w:val="28"/>
-          <w:lang w:val="ru-RU"/>
-        </w:rPr>
-      </w:pPr>
-      <w:r>
-        <w:rPr>
-          <w:rFonts w:ascii="Times New Roman" w:hAnsi="Times New Roman" w:cs="Times New Roman"/>
-          <w:sz w:val="28"/>
-          <w:szCs w:val="28"/>
-          <w:lang w:val="ru-RU"/>
-        </w:rPr>
-        <w:lastRenderedPageBreak/>
+      <w:r>
+        <w:rPr>
+          <w:rFonts w:ascii="Times New Roman" w:hAnsi="Times New Roman" w:cs="Times New Roman"/>
+          <w:noProof/>
+          <w:sz w:val="28"/>
+          <w:szCs w:val="28"/>
+          <w:lang w:val="en-US"/>
+        </w:rPr>
         <w:drawing>
-          <wp:inline distT="0" distB="0" distL="0" distR="0" wp14:anchorId="1A48083E" wp14:editId="6C06C9D8">
-            <wp:extent cx="6963953" cy="7659232"/>
-            <wp:effectExtent l="0" t="0" r="8890" b="0"/>
-            <wp:docPr id="8" name="Рисунок 8"/>
+          <wp:inline distT="0" distB="0" distL="0" distR="0" wp14:anchorId="53EABB27" wp14:editId="7F9CBF8B">
+            <wp:extent cx="4490518" cy="4971010"/>
+            <wp:effectExtent l="0" t="0" r="5715" b="1270"/>
+            <wp:docPr id="2" name="Рисунок 2"/>
             <wp:cNvGraphicFramePr>
               <a:graphicFrameLocks xmlns:a="http://schemas.openxmlformats.org/drawingml/2006/main" noChangeAspect="1"/>
             </wp:cNvGraphicFramePr>
@@ -1218,7 +1189,7 @@
                   <pic:spPr>
                     <a:xfrm>
                       <a:off x="0" y="0"/>
-                      <a:ext cx="7002770" cy="7701925"/>
+                      <a:ext cx="4490518" cy="4971010"/>
                     </a:xfrm>
                     <a:prstGeom prst="rect">
                       <a:avLst/>
@@ -1249,51 +1220,34 @@
           <w:szCs w:val="28"/>
           <w:lang w:val="ru-RU"/>
         </w:rPr>
-        <w:t>Рисунок 2 – Скриншот кода функций</w:t>
-      </w:r>
-      <w:r>
-        <w:rPr>
-          <w:rFonts w:ascii="Times New Roman" w:hAnsi="Times New Roman" w:cs="Times New Roman"/>
-          <w:sz w:val="28"/>
-          <w:szCs w:val="28"/>
-          <w:lang w:val="ru-RU"/>
-        </w:rPr>
-        <w:t xml:space="preserve"> ввода дроби с консоли</w:t>
-      </w:r>
-      <w:r>
-        <w:rPr>
-          <w:rFonts w:ascii="Times New Roman" w:hAnsi="Times New Roman" w:cs="Times New Roman"/>
-          <w:sz w:val="28"/>
-          <w:szCs w:val="28"/>
-          <w:lang w:val="ru-RU"/>
-        </w:rPr>
-        <w:t xml:space="preserve"> программы1</w:t>
-      </w:r>
-    </w:p>
-    <w:p>
-      <w:pPr>
-        <w:ind w:firstLine="720"/>
-        <w:jc w:val="center"/>
-        <w:rPr>
-          <w:rFonts w:ascii="Times New Roman" w:hAnsi="Times New Roman" w:cs="Times New Roman"/>
-          <w:sz w:val="28"/>
-          <w:szCs w:val="28"/>
-          <w:lang w:val="ru-RU"/>
-        </w:rPr>
-      </w:pPr>
-      <w:r>
-        <w:rPr>
-          <w:rFonts w:ascii="Times New Roman" w:hAnsi="Times New Roman" w:cs="Times New Roman"/>
-          <w:sz w:val="28"/>
-          <w:szCs w:val="28"/>
-          <w:lang w:val="ru-RU"/>
+        <w:t>Схема кода программы 1</w:t>
+      </w:r>
+    </w:p>
+    <w:p>
+      <w:pPr>
+        <w:ind w:left="-1701" w:firstLine="720"/>
+        <w:jc w:val="center"/>
+        <w:rPr>
+          <w:rFonts w:ascii="Times New Roman" w:hAnsi="Times New Roman" w:cs="Times New Roman"/>
+          <w:sz w:val="28"/>
+          <w:szCs w:val="28"/>
+          <w:lang w:val="ru-RU"/>
+        </w:rPr>
+      </w:pPr>
+      <w:r>
+        <w:rPr>
+          <w:rFonts w:ascii="Times New Roman" w:hAnsi="Times New Roman" w:cs="Times New Roman"/>
+          <w:noProof/>
+          <w:sz w:val="28"/>
+          <w:szCs w:val="28"/>
+          <w:lang w:val="en-US"/>
         </w:rPr>
         <w:lastRenderedPageBreak/>
         <w:drawing>
-          <wp:inline distT="0" distB="0" distL="0" distR="0" wp14:anchorId="6CD20414" wp14:editId="6A5F817C">
-            <wp:extent cx="5940425" cy="2563495"/>
-            <wp:effectExtent l="0" t="0" r="3175" b="8255"/>
-            <wp:docPr id="7" name="Рисунок 7"/>
+          <wp:inline distT="0" distB="0" distL="0" distR="0" wp14:anchorId="1A48083E" wp14:editId="6C06C9D8">
+            <wp:extent cx="6963953" cy="7659232"/>
+            <wp:effectExtent l="0" t="0" r="8890" b="0"/>
+            <wp:docPr id="8" name="Рисунок 8"/>
             <wp:cNvGraphicFramePr>
               <a:graphicFrameLocks xmlns:a="http://schemas.openxmlformats.org/drawingml/2006/main" noChangeAspect="1"/>
             </wp:cNvGraphicFramePr>
@@ -1313,7 +1267,7 @@
                   <pic:spPr>
                     <a:xfrm>
                       <a:off x="0" y="0"/>
-                      <a:ext cx="5940425" cy="2563495"/>
+                      <a:ext cx="7002770" cy="7701925"/>
                     </a:xfrm>
                     <a:prstGeom prst="rect">
                       <a:avLst/>
@@ -1344,50 +1298,52 @@
           <w:szCs w:val="28"/>
           <w:lang w:val="ru-RU"/>
         </w:rPr>
-        <w:t xml:space="preserve">Рисунок </w:t>
-      </w:r>
-      <w:r>
-        <w:rPr>
-          <w:rFonts w:ascii="Times New Roman" w:hAnsi="Times New Roman" w:cs="Times New Roman"/>
-          <w:sz w:val="28"/>
-          <w:szCs w:val="28"/>
-          <w:lang w:val="ru-RU"/>
-        </w:rPr>
-        <w:t>3</w:t>
-      </w:r>
-      <w:r>
-        <w:rPr>
-          <w:rFonts w:ascii="Times New Roman" w:hAnsi="Times New Roman" w:cs="Times New Roman"/>
-          <w:sz w:val="28"/>
-          <w:szCs w:val="28"/>
-          <w:lang w:val="ru-RU"/>
-        </w:rPr>
-        <w:t xml:space="preserve"> – Скриншот кода функций расчёта частного программы1</w:t>
-      </w:r>
-    </w:p>
-    <w:p>
-      <w:pPr>
-        <w:ind w:firstLine="720"/>
-        <w:jc w:val="center"/>
-        <w:rPr>
-          <w:rFonts w:ascii="Times New Roman" w:hAnsi="Times New Roman" w:cs="Times New Roman"/>
+        <w:t>Рисунок 2 – Скриншот кода функций</w:t>
+      </w:r>
+      <w:r>
+        <w:rPr>
+          <w:rFonts w:ascii="Times New Roman" w:hAnsi="Times New Roman" w:cs="Times New Roman"/>
+          <w:sz w:val="28"/>
+          <w:szCs w:val="28"/>
+          <w:lang w:val="ru-RU"/>
+        </w:rPr>
+        <w:t xml:space="preserve"> ввода дроби с консоли</w:t>
+      </w:r>
+      <w:r>
+        <w:rPr>
+          <w:rFonts w:ascii="Times New Roman" w:hAnsi="Times New Roman" w:cs="Times New Roman"/>
+          <w:sz w:val="28"/>
+          <w:szCs w:val="28"/>
+          <w:lang w:val="ru-RU"/>
+        </w:rPr>
+        <w:t xml:space="preserve"> программы1</w:t>
+      </w:r>
+    </w:p>
+    <w:p>
+      <w:pPr>
+        <w:ind w:hanging="993"/>
+        <w:jc w:val="center"/>
+        <w:rPr>
+          <w:rFonts w:ascii="Times New Roman" w:hAnsi="Times New Roman" w:cs="Times New Roman"/>
+          <w:sz w:val="28"/>
+          <w:szCs w:val="28"/>
+          <w:lang w:val="ru-RU"/>
+        </w:rPr>
+      </w:pPr>
+      <w:r>
+        <w:rPr>
+          <w:rFonts w:ascii="Times New Roman" w:hAnsi="Times New Roman" w:cs="Times New Roman"/>
+          <w:noProof/>
           <w:sz w:val="28"/>
           <w:szCs w:val="28"/>
           <w:lang w:val="en-US"/>
         </w:rPr>
-      </w:pPr>
-      <w:r>
-        <w:rPr>
-          <w:rFonts w:ascii="Times New Roman" w:hAnsi="Times New Roman" w:cs="Times New Roman"/>
-          <w:sz w:val="28"/>
-          <w:szCs w:val="28"/>
-          <w:lang w:val="en-US"/>
-        </w:rPr>
+        <w:lastRenderedPageBreak/>
         <w:drawing>
-          <wp:inline distT="0" distB="0" distL="0" distR="0" wp14:anchorId="0FF7D36E" wp14:editId="3A6D1D35">
-            <wp:extent cx="5940425" cy="1426845"/>
-            <wp:effectExtent l="0" t="0" r="3175" b="1905"/>
-            <wp:docPr id="9" name="Рисунок 9"/>
+          <wp:inline distT="0" distB="0" distL="0" distR="0" wp14:anchorId="5E8AD549" wp14:editId="6D0D169E">
+            <wp:extent cx="6473228" cy="6988042"/>
+            <wp:effectExtent l="0" t="0" r="3810" b="3810"/>
+            <wp:docPr id="4" name="Рисунок 4"/>
             <wp:cNvGraphicFramePr>
               <a:graphicFrameLocks xmlns:a="http://schemas.openxmlformats.org/drawingml/2006/main" noChangeAspect="1"/>
             </wp:cNvGraphicFramePr>
@@ -1407,7 +1363,7 @@
                   <pic:spPr>
                     <a:xfrm>
                       <a:off x="0" y="0"/>
-                      <a:ext cx="5940425" cy="1426845"/>
+                      <a:ext cx="6483169" cy="6998774"/>
                     </a:xfrm>
                     <a:prstGeom prst="rect">
                       <a:avLst/>
@@ -1438,95 +1394,34 @@
           <w:szCs w:val="28"/>
           <w:lang w:val="ru-RU"/>
         </w:rPr>
-        <w:t xml:space="preserve">Рисунок </w:t>
-      </w:r>
-      <w:r>
-        <w:rPr>
-          <w:rFonts w:ascii="Times New Roman" w:hAnsi="Times New Roman" w:cs="Times New Roman"/>
-          <w:sz w:val="28"/>
-          <w:szCs w:val="28"/>
-          <w:lang w:val="ru-RU"/>
-        </w:rPr>
-        <w:t>4</w:t>
-      </w:r>
-      <w:r>
-        <w:rPr>
-          <w:rFonts w:ascii="Times New Roman" w:hAnsi="Times New Roman" w:cs="Times New Roman"/>
-          <w:sz w:val="28"/>
-          <w:szCs w:val="28"/>
-          <w:lang w:val="ru-RU"/>
-        </w:rPr>
-        <w:t xml:space="preserve"> – </w:t>
-      </w:r>
-      <w:r>
-        <w:rPr>
-          <w:rFonts w:ascii="Times New Roman" w:hAnsi="Times New Roman" w:cs="Times New Roman"/>
-          <w:sz w:val="28"/>
-          <w:szCs w:val="28"/>
-          <w:lang w:val="ru-RU"/>
-        </w:rPr>
-        <w:t>Скрин</w:t>
-      </w:r>
-      <w:r>
-        <w:rPr>
-          <w:rFonts w:ascii="Times New Roman" w:hAnsi="Times New Roman" w:cs="Times New Roman"/>
-          <w:sz w:val="28"/>
-          <w:szCs w:val="28"/>
-          <w:lang w:val="ru-RU"/>
-        </w:rPr>
-        <w:t>шот результата работы программы</w:t>
-      </w:r>
-      <w:r>
-        <w:rPr>
-          <w:rFonts w:ascii="Times New Roman" w:hAnsi="Times New Roman" w:cs="Times New Roman"/>
-          <w:sz w:val="28"/>
-          <w:szCs w:val="28"/>
-          <w:lang w:val="ru-RU"/>
-        </w:rPr>
-        <w:t>1</w:t>
-      </w:r>
-      <w:r>
-        <w:rPr>
-          <w:rFonts w:ascii="Times New Roman" w:hAnsi="Times New Roman" w:cs="Times New Roman"/>
-          <w:sz w:val="28"/>
-          <w:szCs w:val="28"/>
-          <w:lang w:val="ru-RU"/>
-        </w:rPr>
-        <w:t>.</w:t>
-      </w:r>
-      <w:r>
-        <w:rPr>
-          <w:rFonts w:ascii="Times New Roman" w:hAnsi="Times New Roman" w:cs="Times New Roman"/>
-          <w:sz w:val="28"/>
-          <w:szCs w:val="28"/>
-          <w:lang w:val="ru-RU"/>
-        </w:rPr>
-        <w:t xml:space="preserve"> </w:t>
-      </w:r>
-    </w:p>
-    <w:p>
-      <w:pPr>
-        <w:ind w:firstLine="720"/>
-        <w:jc w:val="center"/>
-        <w:rPr>
-          <w:rFonts w:ascii="Times New Roman" w:hAnsi="Times New Roman" w:cs="Times New Roman"/>
-          <w:sz w:val="28"/>
-          <w:szCs w:val="28"/>
-          <w:lang w:val="ru-RU"/>
-        </w:rPr>
-      </w:pPr>
-      <w:r>
-        <w:rPr>
-          <w:rFonts w:ascii="Times New Roman" w:hAnsi="Times New Roman" w:cs="Times New Roman"/>
-          <w:sz w:val="28"/>
-          <w:szCs w:val="28"/>
-          <w:lang w:val="ru-RU"/>
-        </w:rPr>
+        <w:t>Схема функции ввода</w:t>
+      </w:r>
+    </w:p>
+    <w:p>
+      <w:pPr>
+        <w:ind w:firstLine="720"/>
+        <w:jc w:val="center"/>
+        <w:rPr>
+          <w:rFonts w:ascii="Times New Roman" w:hAnsi="Times New Roman" w:cs="Times New Roman"/>
+          <w:sz w:val="28"/>
+          <w:szCs w:val="28"/>
+          <w:lang w:val="ru-RU"/>
+        </w:rPr>
+      </w:pPr>
+      <w:r>
+        <w:rPr>
+          <w:rFonts w:ascii="Times New Roman" w:hAnsi="Times New Roman" w:cs="Times New Roman"/>
+          <w:noProof/>
+          <w:sz w:val="28"/>
+          <w:szCs w:val="28"/>
+          <w:lang w:val="en-US"/>
+        </w:rPr>
+        <w:lastRenderedPageBreak/>
         <w:drawing>
-          <wp:inline distT="0" distB="0" distL="0" distR="0" wp14:anchorId="31E0A605" wp14:editId="6D8E5BBE">
-            <wp:extent cx="5940425" cy="1927860"/>
-            <wp:effectExtent l="0" t="0" r="3175" b="0"/>
-            <wp:docPr id="10" name="Рисунок 10"/>
+          <wp:inline distT="0" distB="0" distL="0" distR="0" wp14:anchorId="6CD20414" wp14:editId="6A5F817C">
+            <wp:extent cx="5940425" cy="2563495"/>
+            <wp:effectExtent l="0" t="0" r="3175" b="8255"/>
+            <wp:docPr id="7" name="Рисунок 7"/>
             <wp:cNvGraphicFramePr>
               <a:graphicFrameLocks xmlns:a="http://schemas.openxmlformats.org/drawingml/2006/main" noChangeAspect="1"/>
             </wp:cNvGraphicFramePr>
@@ -1546,7 +1441,7 @@
                   <pic:spPr>
                     <a:xfrm>
                       <a:off x="0" y="0"/>
-                      <a:ext cx="5940425" cy="1927860"/>
+                      <a:ext cx="5940425" cy="2563495"/>
                     </a:xfrm>
                     <a:prstGeom prst="rect">
                       <a:avLst/>
@@ -1586,69 +1481,61 @@
           <w:szCs w:val="28"/>
           <w:lang w:val="ru-RU"/>
         </w:rPr>
-        <w:t>5</w:t>
-      </w:r>
-      <w:r>
-        <w:rPr>
-          <w:rFonts w:ascii="Times New Roman" w:hAnsi="Times New Roman" w:cs="Times New Roman"/>
-          <w:sz w:val="28"/>
-          <w:szCs w:val="28"/>
-          <w:lang w:val="ru-RU"/>
-        </w:rPr>
-        <w:t xml:space="preserve"> – Скриншот результата работы программы1</w:t>
-      </w:r>
-      <w:r>
-        <w:rPr>
-          <w:rFonts w:ascii="Times New Roman" w:hAnsi="Times New Roman" w:cs="Times New Roman"/>
-          <w:sz w:val="28"/>
-          <w:szCs w:val="28"/>
-          <w:lang w:val="ru-RU"/>
-        </w:rPr>
-        <w:t xml:space="preserve"> в случае ввода некорректной дроби</w:t>
-      </w:r>
-      <w:r>
-        <w:rPr>
-          <w:rFonts w:ascii="Times New Roman" w:hAnsi="Times New Roman" w:cs="Times New Roman"/>
-          <w:sz w:val="28"/>
-          <w:szCs w:val="28"/>
-          <w:lang w:val="ru-RU"/>
-        </w:rPr>
-        <w:t>.</w:t>
-      </w:r>
-      <w:r>
-        <w:rPr>
-          <w:rFonts w:ascii="Times New Roman" w:hAnsi="Times New Roman" w:cs="Times New Roman"/>
-          <w:sz w:val="28"/>
-          <w:szCs w:val="28"/>
-          <w:lang w:val="ru-RU"/>
-        </w:rPr>
-        <w:t xml:space="preserve"> </w:t>
-      </w:r>
-    </w:p>
-    <w:p>
-      <w:pPr>
-        <w:ind w:left="-1701"/>
-        <w:jc w:val="center"/>
-        <w:rPr>
-          <w:rFonts w:ascii="Times New Roman" w:hAnsi="Times New Roman" w:cs="Times New Roman"/>
-          <w:sz w:val="28"/>
-          <w:szCs w:val="28"/>
-          <w:lang w:val="ru-RU"/>
-        </w:rPr>
-      </w:pPr>
-      <w:r>
-        <w:rPr>
-          <w:rFonts w:ascii="Times New Roman" w:hAnsi="Times New Roman" w:cs="Times New Roman"/>
-          <w:sz w:val="28"/>
-          <w:szCs w:val="28"/>
-          <w:lang w:val="ru-RU"/>
+        <w:t>3</w:t>
+      </w:r>
+      <w:r>
+        <w:rPr>
+          <w:rFonts w:ascii="Times New Roman" w:hAnsi="Times New Roman" w:cs="Times New Roman"/>
+          <w:sz w:val="28"/>
+          <w:szCs w:val="28"/>
+          <w:lang w:val="ru-RU"/>
+        </w:rPr>
+        <w:t xml:space="preserve"> – Скриншот кода функций </w:t>
+      </w:r>
+      <w:r>
+        <w:rPr>
+          <w:rFonts w:ascii="Times New Roman" w:hAnsi="Times New Roman" w:cs="Times New Roman"/>
+          <w:sz w:val="28"/>
+          <w:szCs w:val="28"/>
+          <w:lang w:val="ru-RU"/>
+        </w:rPr>
+        <w:t>вычисления</w:t>
+      </w:r>
+      <w:r>
+        <w:rPr>
+          <w:rFonts w:ascii="Times New Roman" w:hAnsi="Times New Roman" w:cs="Times New Roman"/>
+          <w:sz w:val="28"/>
+          <w:szCs w:val="28"/>
+          <w:lang w:val="ru-RU"/>
+        </w:rPr>
+        <w:t xml:space="preserve"> частного программы1</w:t>
+      </w:r>
+    </w:p>
+    <w:p>
+      <w:pPr>
+        <w:ind w:firstLine="720"/>
+        <w:jc w:val="center"/>
+        <w:rPr>
+          <w:rFonts w:ascii="Times New Roman" w:hAnsi="Times New Roman" w:cs="Times New Roman"/>
+          <w:sz w:val="28"/>
+          <w:szCs w:val="28"/>
+          <w:lang w:val="ru-RU"/>
+        </w:rPr>
+      </w:pPr>
+      <w:r>
+        <w:rPr>
+          <w:rFonts w:ascii="Times New Roman" w:hAnsi="Times New Roman" w:cs="Times New Roman"/>
+          <w:noProof/>
+          <w:sz w:val="28"/>
+          <w:szCs w:val="28"/>
+          <w:lang w:val="en-US"/>
         </w:rPr>
         <w:lastRenderedPageBreak/>
         <w:drawing>
-          <wp:inline distT="0" distB="0" distL="0" distR="0" wp14:anchorId="362FA44B" wp14:editId="40352F0C">
-            <wp:extent cx="7517090" cy="5187636"/>
-            <wp:effectExtent l="0" t="0" r="8255" b="0"/>
-            <wp:docPr id="11" name="Рисунок 11"/>
+          <wp:inline distT="0" distB="0" distL="0" distR="0" wp14:anchorId="00DE853B" wp14:editId="02E7FD57">
+            <wp:extent cx="5090883" cy="8856618"/>
+            <wp:effectExtent l="0" t="0" r="0" b="1905"/>
+            <wp:docPr id="5" name="Рисунок 5"/>
             <wp:cNvGraphicFramePr>
               <a:graphicFrameLocks xmlns:a="http://schemas.openxmlformats.org/drawingml/2006/main" noChangeAspect="1"/>
             </wp:cNvGraphicFramePr>
@@ -1668,7 +1555,7 @@
                   <pic:spPr>
                     <a:xfrm>
                       <a:off x="0" y="0"/>
-                      <a:ext cx="7535775" cy="5200531"/>
+                      <a:ext cx="5120837" cy="8908730"/>
                     </a:xfrm>
                     <a:prstGeom prst="rect">
                       <a:avLst/>
@@ -1699,101 +1586,45 @@
           <w:szCs w:val="28"/>
           <w:lang w:val="ru-RU"/>
         </w:rPr>
-        <w:t xml:space="preserve">Рисунок </w:t>
-      </w:r>
-      <w:r>
-        <w:rPr>
-          <w:rFonts w:ascii="Times New Roman" w:hAnsi="Times New Roman" w:cs="Times New Roman"/>
-          <w:sz w:val="28"/>
-          <w:szCs w:val="28"/>
-          <w:lang w:val="ru-RU"/>
-        </w:rPr>
-        <w:t>6</w:t>
-      </w:r>
-      <w:r>
-        <w:rPr>
-          <w:rFonts w:ascii="Times New Roman" w:hAnsi="Times New Roman" w:cs="Times New Roman"/>
-          <w:sz w:val="28"/>
-          <w:szCs w:val="28"/>
-          <w:lang w:val="ru-RU"/>
-        </w:rPr>
-        <w:t xml:space="preserve"> – Скриншот кода программы2</w:t>
-      </w:r>
-      <w:r>
-        <w:rPr>
-          <w:rFonts w:ascii="Times New Roman" w:hAnsi="Times New Roman" w:cs="Times New Roman"/>
-          <w:sz w:val="28"/>
-          <w:szCs w:val="28"/>
-          <w:lang w:val="ru-RU"/>
-        </w:rPr>
-        <w:t xml:space="preserve"> (</w:t>
-      </w:r>
-      <w:r>
-        <w:rPr>
-          <w:rFonts w:ascii="Times New Roman" w:hAnsi="Times New Roman" w:cs="Times New Roman"/>
-          <w:sz w:val="28"/>
-          <w:szCs w:val="28"/>
-          <w:lang w:val="ru-RU"/>
-        </w:rPr>
-        <w:t>со скрытыми функциями преобразований, но видимой функцией удаления символов из строки)</w:t>
-      </w:r>
-    </w:p>
-    <w:p>
-      <w:pPr>
-        <w:ind w:left="-284" w:firstLine="720"/>
-        <w:jc w:val="center"/>
-        <w:rPr>
-          <w:rFonts w:ascii="Times New Roman" w:hAnsi="Times New Roman" w:cs="Times New Roman"/>
-          <w:sz w:val="28"/>
-          <w:szCs w:val="28"/>
-          <w:lang w:val="ru-RU"/>
-        </w:rPr>
-      </w:pPr>
-    </w:p>
-    <w:p>
-      <w:pPr>
-        <w:ind w:firstLine="720"/>
-        <w:jc w:val="center"/>
-        <w:rPr>
-          <w:rFonts w:ascii="Times New Roman" w:hAnsi="Times New Roman" w:cs="Times New Roman"/>
-          <w:sz w:val="28"/>
-          <w:szCs w:val="28"/>
-          <w:lang w:val="ru-RU"/>
-        </w:rPr>
-      </w:pPr>
-      <w:r>
-        <w:rPr>
-          <w:rFonts w:ascii="Times New Roman" w:hAnsi="Times New Roman" w:cs="Times New Roman"/>
-          <w:sz w:val="28"/>
-          <w:szCs w:val="28"/>
-          <w:lang w:val="ru-RU"/>
-        </w:rPr>
-        <w:t>Схема кода программы 2</w:t>
-      </w:r>
-    </w:p>
-    <w:p>
-      <w:pPr>
-        <w:ind w:firstLine="720"/>
-        <w:jc w:val="center"/>
-        <w:rPr>
-          <w:rFonts w:ascii="Times New Roman" w:hAnsi="Times New Roman" w:cs="Times New Roman"/>
-          <w:sz w:val="28"/>
-          <w:szCs w:val="28"/>
-          <w:lang w:val="ru-RU"/>
-        </w:rPr>
-      </w:pPr>
-      <w:r>
-        <w:rPr>
-          <w:rFonts w:ascii="Times New Roman" w:hAnsi="Times New Roman" w:cs="Times New Roman"/>
-          <w:sz w:val="28"/>
-          <w:szCs w:val="28"/>
-          <w:lang w:val="ru-RU"/>
+        <w:t>Схема функции вычисления частного</w:t>
+      </w:r>
+    </w:p>
+    <w:p>
+      <w:pPr>
+        <w:ind w:firstLine="720"/>
+        <w:jc w:val="center"/>
+        <w:rPr>
+          <w:rFonts w:ascii="Times New Roman" w:hAnsi="Times New Roman" w:cs="Times New Roman"/>
+          <w:sz w:val="28"/>
+          <w:szCs w:val="28"/>
+          <w:lang w:val="ru-RU"/>
+        </w:rPr>
+      </w:pPr>
+    </w:p>
+    <w:p>
+      <w:pPr>
+        <w:ind w:firstLine="720"/>
+        <w:jc w:val="center"/>
+        <w:rPr>
+          <w:rFonts w:ascii="Times New Roman" w:hAnsi="Times New Roman" w:cs="Times New Roman"/>
+          <w:sz w:val="28"/>
+          <w:szCs w:val="28"/>
+          <w:lang w:val="en-US"/>
+        </w:rPr>
+      </w:pPr>
+      <w:r>
+        <w:rPr>
+          <w:rFonts w:ascii="Times New Roman" w:hAnsi="Times New Roman" w:cs="Times New Roman"/>
+          <w:noProof/>
+          <w:sz w:val="28"/>
+          <w:szCs w:val="28"/>
+          <w:lang w:val="en-US"/>
         </w:rPr>
         <w:drawing>
-          <wp:inline distT="0" distB="0" distL="0" distR="0" wp14:anchorId="799D3BE7" wp14:editId="34E0F7EB">
-            <wp:extent cx="5865311" cy="2390115"/>
-            <wp:effectExtent l="0" t="0" r="2540" b="0"/>
-            <wp:docPr id="12" name="Рисунок 12"/>
+          <wp:inline distT="0" distB="0" distL="0" distR="0" wp14:anchorId="0FF7D36E" wp14:editId="3A6D1D35">
+            <wp:extent cx="5940425" cy="1426845"/>
+            <wp:effectExtent l="0" t="0" r="3175" b="1905"/>
+            <wp:docPr id="9" name="Рисунок 9"/>
             <wp:cNvGraphicFramePr>
               <a:graphicFrameLocks xmlns:a="http://schemas.openxmlformats.org/drawingml/2006/main" noChangeAspect="1"/>
             </wp:cNvGraphicFramePr>
@@ -1813,7 +1644,7 @@
                   <pic:spPr>
                     <a:xfrm>
                       <a:off x="0" y="0"/>
-                      <a:ext cx="6038801" cy="2460812"/>
+                      <a:ext cx="5940425" cy="1426845"/>
                     </a:xfrm>
                     <a:prstGeom prst="rect">
                       <a:avLst/>
@@ -1844,7 +1675,6 @@
           <w:szCs w:val="28"/>
           <w:lang w:val="ru-RU"/>
         </w:rPr>
-        <w:lastRenderedPageBreak/>
         <w:t xml:space="preserve">Рисунок </w:t>
       </w:r>
       <w:r>
@@ -1854,59 +1684,87 @@
           <w:szCs w:val="28"/>
           <w:lang w:val="ru-RU"/>
         </w:rPr>
-        <w:t>7</w:t>
-      </w:r>
-      <w:r>
-        <w:rPr>
-          <w:rFonts w:ascii="Times New Roman" w:hAnsi="Times New Roman" w:cs="Times New Roman"/>
-          <w:sz w:val="28"/>
-          <w:szCs w:val="28"/>
-          <w:lang w:val="ru-RU"/>
-        </w:rPr>
-        <w:t xml:space="preserve"> – Скриншот кода </w:t>
-      </w:r>
-      <w:r>
-        <w:rPr>
-          <w:rFonts w:ascii="Times New Roman" w:hAnsi="Times New Roman" w:cs="Times New Roman"/>
-          <w:sz w:val="28"/>
-          <w:szCs w:val="28"/>
-          <w:lang w:val="ru-RU"/>
-        </w:rPr>
-        <w:t xml:space="preserve">функции первого преобразования </w:t>
-      </w:r>
-      <w:r>
-        <w:rPr>
-          <w:rFonts w:ascii="Times New Roman" w:hAnsi="Times New Roman" w:cs="Times New Roman"/>
-          <w:sz w:val="28"/>
-          <w:szCs w:val="28"/>
-          <w:lang w:val="ru-RU"/>
-        </w:rPr>
-        <w:t>программы2</w:t>
-      </w:r>
-    </w:p>
-    <w:p>
-      <w:pPr>
-        <w:ind w:firstLine="720"/>
-        <w:jc w:val="center"/>
-        <w:rPr>
-          <w:rFonts w:ascii="Times New Roman" w:hAnsi="Times New Roman" w:cs="Times New Roman"/>
-          <w:sz w:val="28"/>
-          <w:szCs w:val="28"/>
-          <w:lang w:val="ru-RU"/>
-        </w:rPr>
-      </w:pPr>
-      <w:r>
-        <w:rPr>
-          <w:rFonts w:ascii="Times New Roman" w:hAnsi="Times New Roman" w:cs="Times New Roman"/>
-          <w:sz w:val="28"/>
-          <w:szCs w:val="28"/>
-          <w:lang w:val="ru-RU"/>
+        <w:t>4</w:t>
+      </w:r>
+      <w:r>
+        <w:rPr>
+          <w:rFonts w:ascii="Times New Roman" w:hAnsi="Times New Roman" w:cs="Times New Roman"/>
+          <w:sz w:val="28"/>
+          <w:szCs w:val="28"/>
+          <w:lang w:val="ru-RU"/>
+        </w:rPr>
+        <w:t xml:space="preserve"> – </w:t>
+      </w:r>
+      <w:r>
+        <w:rPr>
+          <w:rFonts w:ascii="Times New Roman" w:hAnsi="Times New Roman" w:cs="Times New Roman"/>
+          <w:sz w:val="28"/>
+          <w:szCs w:val="28"/>
+          <w:lang w:val="ru-RU"/>
+        </w:rPr>
+        <w:t>Скрин</w:t>
+      </w:r>
+      <w:r>
+        <w:rPr>
+          <w:rFonts w:ascii="Times New Roman" w:hAnsi="Times New Roman" w:cs="Times New Roman"/>
+          <w:sz w:val="28"/>
+          <w:szCs w:val="28"/>
+          <w:lang w:val="ru-RU"/>
+        </w:rPr>
+        <w:t>шот результата работы программы</w:t>
+      </w:r>
+      <w:r>
+        <w:rPr>
+          <w:rFonts w:ascii="Times New Roman" w:hAnsi="Times New Roman" w:cs="Times New Roman"/>
+          <w:sz w:val="28"/>
+          <w:szCs w:val="28"/>
+          <w:lang w:val="ru-RU"/>
+        </w:rPr>
+        <w:t>1</w:t>
+      </w:r>
+      <w:r>
+        <w:rPr>
+          <w:rFonts w:ascii="Times New Roman" w:hAnsi="Times New Roman" w:cs="Times New Roman"/>
+          <w:sz w:val="28"/>
+          <w:szCs w:val="28"/>
+          <w:lang w:val="ru-RU"/>
+        </w:rPr>
+        <w:t>.</w:t>
+      </w:r>
+      <w:r>
+        <w:rPr>
+          <w:rFonts w:ascii="Times New Roman" w:hAnsi="Times New Roman" w:cs="Times New Roman"/>
+          <w:sz w:val="28"/>
+          <w:szCs w:val="28"/>
+          <w:lang w:val="ru-RU"/>
+        </w:rPr>
+        <w:t xml:space="preserve"> </w:t>
+      </w:r>
+    </w:p>
+    <w:p>
+      <w:pPr>
+        <w:ind w:firstLine="720"/>
+        <w:jc w:val="center"/>
+        <w:rPr>
+          <w:rFonts w:ascii="Times New Roman" w:hAnsi="Times New Roman" w:cs="Times New Roman"/>
+          <w:sz w:val="28"/>
+          <w:szCs w:val="28"/>
+          <w:lang w:val="ru-RU"/>
+        </w:rPr>
+      </w:pPr>
+      <w:r>
+        <w:rPr>
+          <w:rFonts w:ascii="Times New Roman" w:hAnsi="Times New Roman" w:cs="Times New Roman"/>
+          <w:noProof/>
+          <w:sz w:val="28"/>
+          <w:szCs w:val="28"/>
+          <w:lang w:val="en-US"/>
         </w:rPr>
         <w:drawing>
-          <wp:inline distT="0" distB="0" distL="0" distR="0" wp14:anchorId="58C7AB95" wp14:editId="45E77719">
-            <wp:extent cx="5940425" cy="3427730"/>
-            <wp:effectExtent l="0" t="0" r="3175" b="1270"/>
-            <wp:docPr id="13" name="Рисунок 13"/>
+          <wp:inline distT="0" distB="0" distL="0" distR="0" wp14:anchorId="31E0A605" wp14:editId="6D8E5BBE">
+            <wp:extent cx="5940425" cy="1927860"/>
+            <wp:effectExtent l="0" t="0" r="3175" b="0"/>
+            <wp:docPr id="10" name="Рисунок 10"/>
             <wp:cNvGraphicFramePr>
               <a:graphicFrameLocks xmlns:a="http://schemas.openxmlformats.org/drawingml/2006/main" noChangeAspect="1"/>
             </wp:cNvGraphicFramePr>
@@ -1926,7 +1784,7 @@
                   <pic:spPr>
                     <a:xfrm>
                       <a:off x="0" y="0"/>
-                      <a:ext cx="5940425" cy="3427730"/>
+                      <a:ext cx="5940425" cy="1927860"/>
                     </a:xfrm>
                     <a:prstGeom prst="rect">
                       <a:avLst/>
@@ -1966,59 +1824,51 @@
           <w:szCs w:val="28"/>
           <w:lang w:val="ru-RU"/>
         </w:rPr>
-        <w:t>8</w:t>
-      </w:r>
-      <w:r>
-        <w:rPr>
-          <w:rFonts w:ascii="Times New Roman" w:hAnsi="Times New Roman" w:cs="Times New Roman"/>
-          <w:sz w:val="28"/>
-          <w:szCs w:val="28"/>
-          <w:lang w:val="ru-RU"/>
-        </w:rPr>
-        <w:t xml:space="preserve"> – Скриншот кода функции </w:t>
-      </w:r>
-      <w:r>
-        <w:rPr>
-          <w:rFonts w:ascii="Times New Roman" w:hAnsi="Times New Roman" w:cs="Times New Roman"/>
-          <w:sz w:val="28"/>
-          <w:szCs w:val="28"/>
-          <w:lang w:val="ru-RU"/>
-        </w:rPr>
-        <w:t>второго</w:t>
-      </w:r>
-      <w:r>
-        <w:rPr>
-          <w:rFonts w:ascii="Times New Roman" w:hAnsi="Times New Roman" w:cs="Times New Roman"/>
-          <w:sz w:val="28"/>
-          <w:szCs w:val="28"/>
-          <w:lang w:val="ru-RU"/>
-        </w:rPr>
-        <w:t xml:space="preserve"> преобразования программы2</w:t>
-      </w:r>
-    </w:p>
-    <w:p>
-      <w:pPr>
-        <w:ind w:firstLine="720"/>
-        <w:jc w:val="center"/>
-        <w:rPr>
-          <w:rFonts w:ascii="Times New Roman" w:hAnsi="Times New Roman" w:cs="Times New Roman"/>
-          <w:sz w:val="28"/>
-          <w:szCs w:val="28"/>
-          <w:lang w:val="ru-RU"/>
-        </w:rPr>
-      </w:pPr>
-      <w:r>
-        <w:rPr>
-          <w:rFonts w:ascii="Times New Roman" w:hAnsi="Times New Roman" w:cs="Times New Roman"/>
-          <w:sz w:val="28"/>
-          <w:szCs w:val="28"/>
-          <w:lang w:val="ru-RU"/>
+        <w:t>5</w:t>
+      </w:r>
+      <w:r>
+        <w:rPr>
+          <w:rFonts w:ascii="Times New Roman" w:hAnsi="Times New Roman" w:cs="Times New Roman"/>
+          <w:sz w:val="28"/>
+          <w:szCs w:val="28"/>
+          <w:lang w:val="ru-RU"/>
+        </w:rPr>
+        <w:t xml:space="preserve"> – Скриншот результата работы программы1 в случае ввода некорректной дроби.</w:t>
+      </w:r>
+      <w:r>
+        <w:rPr>
+          <w:rFonts w:ascii="Times New Roman" w:hAnsi="Times New Roman" w:cs="Times New Roman"/>
+          <w:sz w:val="28"/>
+          <w:szCs w:val="28"/>
+          <w:lang w:val="ru-RU"/>
+        </w:rPr>
+        <w:t xml:space="preserve"> </w:t>
+      </w:r>
+    </w:p>
+    <w:p>
+      <w:pPr>
+        <w:ind w:left="-1701" w:firstLine="283"/>
+        <w:jc w:val="center"/>
+        <w:rPr>
+          <w:rFonts w:ascii="Times New Roman" w:hAnsi="Times New Roman" w:cs="Times New Roman"/>
+          <w:sz w:val="28"/>
+          <w:szCs w:val="28"/>
+          <w:lang w:val="ru-RU"/>
+        </w:rPr>
+      </w:pPr>
+      <w:r>
+        <w:rPr>
+          <w:rFonts w:ascii="Times New Roman" w:hAnsi="Times New Roman" w:cs="Times New Roman"/>
+          <w:noProof/>
+          <w:sz w:val="28"/>
+          <w:szCs w:val="28"/>
+          <w:lang w:val="en-US"/>
         </w:rPr>
         <w:drawing>
-          <wp:inline distT="0" distB="0" distL="0" distR="0" wp14:anchorId="2E9A27B8" wp14:editId="6303CE7A">
-            <wp:extent cx="5940425" cy="1743075"/>
-            <wp:effectExtent l="0" t="0" r="3175" b="9525"/>
-            <wp:docPr id="14" name="Рисунок 14"/>
+          <wp:inline distT="0" distB="0" distL="0" distR="0" wp14:anchorId="08D4E570" wp14:editId="67694206">
+            <wp:extent cx="6941911" cy="3692458"/>
+            <wp:effectExtent l="0" t="0" r="0" b="3810"/>
+            <wp:docPr id="3" name="Рисунок 3"/>
             <wp:cNvGraphicFramePr>
               <a:graphicFrameLocks xmlns:a="http://schemas.openxmlformats.org/drawingml/2006/main" noChangeAspect="1"/>
             </wp:cNvGraphicFramePr>
@@ -2038,7 +1888,7 @@
                   <pic:spPr>
                     <a:xfrm>
                       <a:off x="0" y="0"/>
-                      <a:ext cx="5940425" cy="1743075"/>
+                      <a:ext cx="6968260" cy="3706473"/>
                     </a:xfrm>
                     <a:prstGeom prst="rect">
                       <a:avLst/>
@@ -2078,68 +1928,61 @@
           <w:szCs w:val="28"/>
           <w:lang w:val="ru-RU"/>
         </w:rPr>
-        <w:t>9</w:t>
-      </w:r>
-      <w:r>
-        <w:rPr>
-          <w:rFonts w:ascii="Times New Roman" w:hAnsi="Times New Roman" w:cs="Times New Roman"/>
-          <w:sz w:val="28"/>
-          <w:szCs w:val="28"/>
-          <w:lang w:val="ru-RU"/>
-        </w:rPr>
-        <w:t xml:space="preserve"> – Скриншот результата работы программы2</w:t>
-      </w:r>
-      <w:r>
-        <w:rPr>
-          <w:rFonts w:ascii="Times New Roman" w:hAnsi="Times New Roman" w:cs="Times New Roman"/>
-          <w:sz w:val="28"/>
-          <w:szCs w:val="28"/>
-          <w:lang w:val="ru-RU"/>
-        </w:rPr>
-        <w:t xml:space="preserve"> (пользователем выбрана первая функция преобразования)</w:t>
-      </w:r>
-      <w:r>
-        <w:rPr>
-          <w:rFonts w:ascii="Times New Roman" w:hAnsi="Times New Roman" w:cs="Times New Roman"/>
-          <w:sz w:val="28"/>
-          <w:szCs w:val="28"/>
-          <w:lang w:val="ru-RU"/>
-        </w:rPr>
-        <w:t>.</w:t>
-      </w:r>
-      <w:r>
-        <w:rPr>
-          <w:rFonts w:ascii="Times New Roman" w:hAnsi="Times New Roman" w:cs="Times New Roman"/>
-          <w:sz w:val="28"/>
-          <w:szCs w:val="28"/>
-          <w:lang w:val="ru-RU"/>
-        </w:rPr>
-        <w:t xml:space="preserve"> </w:t>
-      </w:r>
-    </w:p>
-    <w:p>
-      <w:pPr>
-        <w:ind w:firstLine="720"/>
-        <w:jc w:val="center"/>
-        <w:rPr>
-          <w:rFonts w:ascii="Times New Roman" w:hAnsi="Times New Roman" w:cs="Times New Roman"/>
-          <w:sz w:val="28"/>
-          <w:szCs w:val="28"/>
-          <w:lang w:val="ru-RU"/>
-        </w:rPr>
-      </w:pPr>
-      <w:r>
-        <w:rPr>
-          <w:rFonts w:ascii="Times New Roman" w:hAnsi="Times New Roman" w:cs="Times New Roman"/>
-          <w:sz w:val="28"/>
-          <w:szCs w:val="28"/>
-          <w:lang w:val="ru-RU"/>
-        </w:rPr>
+        <w:t>6</w:t>
+      </w:r>
+      <w:r>
+        <w:rPr>
+          <w:rFonts w:ascii="Times New Roman" w:hAnsi="Times New Roman" w:cs="Times New Roman"/>
+          <w:sz w:val="28"/>
+          <w:szCs w:val="28"/>
+          <w:lang w:val="ru-RU"/>
+        </w:rPr>
+        <w:t xml:space="preserve"> – Скриншот кода программы2</w:t>
+      </w:r>
+      <w:r>
+        <w:rPr>
+          <w:rFonts w:ascii="Times New Roman" w:hAnsi="Times New Roman" w:cs="Times New Roman"/>
+          <w:sz w:val="28"/>
+          <w:szCs w:val="28"/>
+          <w:lang w:val="ru-RU"/>
+        </w:rPr>
+        <w:t xml:space="preserve"> (</w:t>
+      </w:r>
+      <w:r>
+        <w:rPr>
+          <w:rFonts w:ascii="Times New Roman" w:hAnsi="Times New Roman" w:cs="Times New Roman"/>
+          <w:sz w:val="28"/>
+          <w:szCs w:val="28"/>
+          <w:lang w:val="ru-RU"/>
+        </w:rPr>
+        <w:t>со скрытыми функциями преобразований, но видимой функцией удаления символов из строки)</w:t>
+      </w:r>
+    </w:p>
+    <w:p>
+      <w:pPr>
+        <w:ind w:left="-284" w:firstLine="720"/>
+        <w:jc w:val="center"/>
+        <w:rPr>
+          <w:rFonts w:ascii="Times New Roman" w:hAnsi="Times New Roman" w:cs="Times New Roman"/>
+          <w:sz w:val="28"/>
+          <w:szCs w:val="28"/>
+          <w:lang w:val="ru-RU"/>
+        </w:rPr>
+      </w:pPr>
+      <w:r>
+        <w:rPr>
+          <w:rFonts w:ascii="Times New Roman" w:hAnsi="Times New Roman" w:cs="Times New Roman"/>
+          <w:noProof/>
+          <w:sz w:val="28"/>
+          <w:szCs w:val="28"/>
+          <w:lang w:val="en-US"/>
+        </w:rPr>
+        <w:lastRenderedPageBreak/>
         <w:drawing>
-          <wp:inline distT="0" distB="0" distL="0" distR="0" wp14:anchorId="3B1B0009" wp14:editId="1FEF7D29">
-            <wp:extent cx="5940425" cy="1654810"/>
-            <wp:effectExtent l="0" t="0" r="3175" b="2540"/>
-            <wp:docPr id="15" name="Рисунок 15"/>
+          <wp:inline distT="0" distB="0" distL="0" distR="0" wp14:anchorId="43494FB6" wp14:editId="13AAB67B">
+            <wp:extent cx="5940425" cy="5574665"/>
+            <wp:effectExtent l="0" t="0" r="3175" b="6985"/>
+            <wp:docPr id="6" name="Рисунок 6"/>
             <wp:cNvGraphicFramePr>
               <a:graphicFrameLocks xmlns:a="http://schemas.openxmlformats.org/drawingml/2006/main" noChangeAspect="1"/>
             </wp:cNvGraphicFramePr>
@@ -2159,6 +2002,731 @@
                   <pic:spPr>
                     <a:xfrm>
                       <a:off x="0" y="0"/>
+                      <a:ext cx="5940425" cy="5574665"/>
+                    </a:xfrm>
+                    <a:prstGeom prst="rect">
+                      <a:avLst/>
+                    </a:prstGeom>
+                  </pic:spPr>
+                </pic:pic>
+              </a:graphicData>
+            </a:graphic>
+          </wp:inline>
+        </w:drawing>
+      </w:r>
+    </w:p>
+    <w:p>
+      <w:pPr>
+        <w:ind w:firstLine="720"/>
+        <w:jc w:val="center"/>
+        <w:rPr>
+          <w:rFonts w:ascii="Times New Roman" w:hAnsi="Times New Roman" w:cs="Times New Roman"/>
+          <w:sz w:val="28"/>
+          <w:szCs w:val="28"/>
+          <w:lang w:val="ru-RU"/>
+        </w:rPr>
+      </w:pPr>
+      <w:r>
+        <w:rPr>
+          <w:rFonts w:ascii="Times New Roman" w:hAnsi="Times New Roman" w:cs="Times New Roman"/>
+          <w:sz w:val="28"/>
+          <w:szCs w:val="28"/>
+          <w:lang w:val="ru-RU"/>
+        </w:rPr>
+        <w:t>Схема кода программы 2</w:t>
+      </w:r>
+    </w:p>
+    <w:p>
+      <w:pPr>
+        <w:ind w:firstLine="720"/>
+        <w:jc w:val="center"/>
+        <w:rPr>
+          <w:rFonts w:ascii="Times New Roman" w:hAnsi="Times New Roman" w:cs="Times New Roman"/>
+          <w:sz w:val="28"/>
+          <w:szCs w:val="28"/>
+          <w:lang w:val="ru-RU"/>
+        </w:rPr>
+      </w:pPr>
+      <w:r>
+        <w:rPr>
+          <w:rFonts w:ascii="Times New Roman" w:hAnsi="Times New Roman" w:cs="Times New Roman"/>
+          <w:noProof/>
+          <w:sz w:val="28"/>
+          <w:szCs w:val="28"/>
+          <w:lang w:val="en-US"/>
+        </w:rPr>
+        <w:drawing>
+          <wp:inline distT="0" distB="0" distL="0" distR="0" wp14:anchorId="799D3BE7" wp14:editId="34E0F7EB">
+            <wp:extent cx="5865311" cy="2390115"/>
+            <wp:effectExtent l="0" t="0" r="2540" b="0"/>
+            <wp:docPr id="12" name="Рисунок 12"/>
+            <wp:cNvGraphicFramePr>
+              <a:graphicFrameLocks xmlns:a="http://schemas.openxmlformats.org/drawingml/2006/main" noChangeAspect="1"/>
+            </wp:cNvGraphicFramePr>
+            <a:graphic xmlns:a="http://schemas.openxmlformats.org/drawingml/2006/main">
+              <a:graphicData uri="http://schemas.openxmlformats.org/drawingml/2006/picture">
+                <pic:pic xmlns:pic="http://schemas.openxmlformats.org/drawingml/2006/picture">
+                  <pic:nvPicPr>
+                    <pic:cNvPr id="1" name=""/>
+                    <pic:cNvPicPr/>
+                  </pic:nvPicPr>
+                  <pic:blipFill>
+                    <a:blip r:embed="rId19"/>
+                    <a:stretch>
+                      <a:fillRect/>
+                    </a:stretch>
+                  </pic:blipFill>
+                  <pic:spPr>
+                    <a:xfrm>
+                      <a:off x="0" y="0"/>
+                      <a:ext cx="6038801" cy="2460812"/>
+                    </a:xfrm>
+                    <a:prstGeom prst="rect">
+                      <a:avLst/>
+                    </a:prstGeom>
+                  </pic:spPr>
+                </pic:pic>
+              </a:graphicData>
+            </a:graphic>
+          </wp:inline>
+        </w:drawing>
+      </w:r>
+    </w:p>
+    <w:p>
+      <w:pPr>
+        <w:ind w:firstLine="720"/>
+        <w:jc w:val="center"/>
+        <w:rPr>
+          <w:rFonts w:ascii="Times New Roman" w:hAnsi="Times New Roman" w:cs="Times New Roman"/>
+          <w:sz w:val="28"/>
+          <w:szCs w:val="28"/>
+          <w:lang w:val="ru-RU"/>
+        </w:rPr>
+      </w:pPr>
+      <w:r>
+        <w:rPr>
+          <w:rFonts w:ascii="Times New Roman" w:hAnsi="Times New Roman" w:cs="Times New Roman"/>
+          <w:sz w:val="28"/>
+          <w:szCs w:val="28"/>
+          <w:lang w:val="ru-RU"/>
+        </w:rPr>
+        <w:t xml:space="preserve">Рисунок </w:t>
+      </w:r>
+      <w:r>
+        <w:rPr>
+          <w:rFonts w:ascii="Times New Roman" w:hAnsi="Times New Roman" w:cs="Times New Roman"/>
+          <w:sz w:val="28"/>
+          <w:szCs w:val="28"/>
+          <w:lang w:val="ru-RU"/>
+        </w:rPr>
+        <w:t>7</w:t>
+      </w:r>
+      <w:r>
+        <w:rPr>
+          <w:rFonts w:ascii="Times New Roman" w:hAnsi="Times New Roman" w:cs="Times New Roman"/>
+          <w:sz w:val="28"/>
+          <w:szCs w:val="28"/>
+          <w:lang w:val="ru-RU"/>
+        </w:rPr>
+        <w:t xml:space="preserve"> – Скриншот кода функции первого преобразования программы2</w:t>
+      </w:r>
+    </w:p>
+    <w:p>
+      <w:pPr>
+        <w:ind w:firstLine="720"/>
+        <w:jc w:val="center"/>
+        <w:rPr>
+          <w:rFonts w:ascii="Times New Roman" w:hAnsi="Times New Roman" w:cs="Times New Roman"/>
+          <w:sz w:val="28"/>
+          <w:szCs w:val="28"/>
+          <w:lang w:val="ru-RU"/>
+        </w:rPr>
+      </w:pPr>
+      <w:r>
+        <w:rPr>
+          <w:rFonts w:ascii="Times New Roman" w:hAnsi="Times New Roman" w:cs="Times New Roman"/>
+          <w:noProof/>
+          <w:sz w:val="28"/>
+          <w:szCs w:val="28"/>
+          <w:lang w:val="en-US"/>
+        </w:rPr>
+        <w:lastRenderedPageBreak/>
+        <w:drawing>
+          <wp:inline distT="0" distB="0" distL="0" distR="0" wp14:anchorId="29D1DB91" wp14:editId="72E11128">
+            <wp:extent cx="4363059" cy="4753638"/>
+            <wp:effectExtent l="0" t="0" r="0" b="0"/>
+            <wp:docPr id="17" name="Рисунок 17"/>
+            <wp:cNvGraphicFramePr>
+              <a:graphicFrameLocks xmlns:a="http://schemas.openxmlformats.org/drawingml/2006/main" noChangeAspect="1"/>
+            </wp:cNvGraphicFramePr>
+            <a:graphic xmlns:a="http://schemas.openxmlformats.org/drawingml/2006/main">
+              <a:graphicData uri="http://schemas.openxmlformats.org/drawingml/2006/picture">
+                <pic:pic xmlns:pic="http://schemas.openxmlformats.org/drawingml/2006/picture">
+                  <pic:nvPicPr>
+                    <pic:cNvPr id="1" name=""/>
+                    <pic:cNvPicPr/>
+                  </pic:nvPicPr>
+                  <pic:blipFill>
+                    <a:blip r:embed="rId20"/>
+                    <a:stretch>
+                      <a:fillRect/>
+                    </a:stretch>
+                  </pic:blipFill>
+                  <pic:spPr>
+                    <a:xfrm>
+                      <a:off x="0" y="0"/>
+                      <a:ext cx="4363059" cy="4753638"/>
+                    </a:xfrm>
+                    <a:prstGeom prst="rect">
+                      <a:avLst/>
+                    </a:prstGeom>
+                  </pic:spPr>
+                </pic:pic>
+              </a:graphicData>
+            </a:graphic>
+          </wp:inline>
+        </w:drawing>
+      </w:r>
+    </w:p>
+    <w:p>
+      <w:pPr>
+        <w:ind w:firstLine="720"/>
+        <w:jc w:val="center"/>
+        <w:rPr>
+          <w:rFonts w:ascii="Times New Roman" w:hAnsi="Times New Roman" w:cs="Times New Roman"/>
+          <w:sz w:val="28"/>
+          <w:szCs w:val="28"/>
+          <w:lang w:val="ru-RU"/>
+        </w:rPr>
+      </w:pPr>
+      <w:r>
+        <w:rPr>
+          <w:rFonts w:ascii="Times New Roman" w:hAnsi="Times New Roman" w:cs="Times New Roman"/>
+          <w:sz w:val="28"/>
+          <w:szCs w:val="28"/>
+          <w:lang w:val="ru-RU"/>
+        </w:rPr>
+        <w:t>Схема функции первого преобразования программы2</w:t>
+      </w:r>
+    </w:p>
+    <w:p>
+      <w:pPr>
+        <w:ind w:firstLine="720"/>
+        <w:jc w:val="center"/>
+        <w:rPr>
+          <w:rFonts w:ascii="Times New Roman" w:hAnsi="Times New Roman" w:cs="Times New Roman"/>
+          <w:sz w:val="28"/>
+          <w:szCs w:val="28"/>
+          <w:lang w:val="ru-RU"/>
+        </w:rPr>
+      </w:pPr>
+      <w:r>
+        <w:rPr>
+          <w:rFonts w:ascii="Times New Roman" w:hAnsi="Times New Roman" w:cs="Times New Roman"/>
+          <w:noProof/>
+          <w:sz w:val="28"/>
+          <w:szCs w:val="28"/>
+          <w:lang w:val="en-US"/>
+        </w:rPr>
+        <w:drawing>
+          <wp:inline distT="0" distB="0" distL="0" distR="0" wp14:anchorId="58C7AB95" wp14:editId="45E77719">
+            <wp:extent cx="5940425" cy="3427730"/>
+            <wp:effectExtent l="0" t="0" r="3175" b="1270"/>
+            <wp:docPr id="13" name="Рисунок 13"/>
+            <wp:cNvGraphicFramePr>
+              <a:graphicFrameLocks xmlns:a="http://schemas.openxmlformats.org/drawingml/2006/main" noChangeAspect="1"/>
+            </wp:cNvGraphicFramePr>
+            <a:graphic xmlns:a="http://schemas.openxmlformats.org/drawingml/2006/main">
+              <a:graphicData uri="http://schemas.openxmlformats.org/drawingml/2006/picture">
+                <pic:pic xmlns:pic="http://schemas.openxmlformats.org/drawingml/2006/picture">
+                  <pic:nvPicPr>
+                    <pic:cNvPr id="1" name=""/>
+                    <pic:cNvPicPr/>
+                  </pic:nvPicPr>
+                  <pic:blipFill>
+                    <a:blip r:embed="rId21"/>
+                    <a:stretch>
+                      <a:fillRect/>
+                    </a:stretch>
+                  </pic:blipFill>
+                  <pic:spPr>
+                    <a:xfrm>
+                      <a:off x="0" y="0"/>
+                      <a:ext cx="5940425" cy="3427730"/>
+                    </a:xfrm>
+                    <a:prstGeom prst="rect">
+                      <a:avLst/>
+                    </a:prstGeom>
+                  </pic:spPr>
+                </pic:pic>
+              </a:graphicData>
+            </a:graphic>
+          </wp:inline>
+        </w:drawing>
+      </w:r>
+    </w:p>
+    <w:p>
+      <w:pPr>
+        <w:ind w:firstLine="720"/>
+        <w:jc w:val="center"/>
+        <w:rPr>
+          <w:rFonts w:ascii="Times New Roman" w:hAnsi="Times New Roman" w:cs="Times New Roman"/>
+          <w:sz w:val="28"/>
+          <w:szCs w:val="28"/>
+          <w:lang w:val="ru-RU"/>
+        </w:rPr>
+      </w:pPr>
+      <w:r>
+        <w:rPr>
+          <w:rFonts w:ascii="Times New Roman" w:hAnsi="Times New Roman" w:cs="Times New Roman"/>
+          <w:sz w:val="28"/>
+          <w:szCs w:val="28"/>
+          <w:lang w:val="ru-RU"/>
+        </w:rPr>
+        <w:t xml:space="preserve">Рисунок </w:t>
+      </w:r>
+      <w:r>
+        <w:rPr>
+          <w:rFonts w:ascii="Times New Roman" w:hAnsi="Times New Roman" w:cs="Times New Roman"/>
+          <w:sz w:val="28"/>
+          <w:szCs w:val="28"/>
+          <w:lang w:val="ru-RU"/>
+        </w:rPr>
+        <w:t>8</w:t>
+      </w:r>
+      <w:r>
+        <w:rPr>
+          <w:rFonts w:ascii="Times New Roman" w:hAnsi="Times New Roman" w:cs="Times New Roman"/>
+          <w:sz w:val="28"/>
+          <w:szCs w:val="28"/>
+          <w:lang w:val="ru-RU"/>
+        </w:rPr>
+        <w:t xml:space="preserve"> – Скриншот кода функции второго преобразования программы2</w:t>
+      </w:r>
+    </w:p>
+    <w:p>
+      <w:pPr>
+        <w:ind w:firstLine="720"/>
+        <w:jc w:val="center"/>
+        <w:rPr>
+          <w:rFonts w:ascii="Times New Roman" w:hAnsi="Times New Roman" w:cs="Times New Roman"/>
+          <w:sz w:val="28"/>
+          <w:szCs w:val="28"/>
+          <w:lang w:val="ru-RU"/>
+        </w:rPr>
+      </w:pPr>
+      <w:r>
+        <w:rPr>
+          <w:rFonts w:ascii="Times New Roman" w:hAnsi="Times New Roman" w:cs="Times New Roman"/>
+          <w:noProof/>
+          <w:sz w:val="28"/>
+          <w:szCs w:val="28"/>
+          <w:lang w:val="en-US"/>
+        </w:rPr>
+        <w:lastRenderedPageBreak/>
+        <w:drawing>
+          <wp:inline distT="0" distB="0" distL="0" distR="0" wp14:anchorId="7FA0D4E5" wp14:editId="58145159">
+            <wp:extent cx="5534797" cy="4686954"/>
+            <wp:effectExtent l="0" t="0" r="8890" b="0"/>
+            <wp:docPr id="19" name="Рисунок 19"/>
+            <wp:cNvGraphicFramePr>
+              <a:graphicFrameLocks xmlns:a="http://schemas.openxmlformats.org/drawingml/2006/main" noChangeAspect="1"/>
+            </wp:cNvGraphicFramePr>
+            <a:graphic xmlns:a="http://schemas.openxmlformats.org/drawingml/2006/main">
+              <a:graphicData uri="http://schemas.openxmlformats.org/drawingml/2006/picture">
+                <pic:pic xmlns:pic="http://schemas.openxmlformats.org/drawingml/2006/picture">
+                  <pic:nvPicPr>
+                    <pic:cNvPr id="1" name=""/>
+                    <pic:cNvPicPr/>
+                  </pic:nvPicPr>
+                  <pic:blipFill>
+                    <a:blip r:embed="rId22"/>
+                    <a:stretch>
+                      <a:fillRect/>
+                    </a:stretch>
+                  </pic:blipFill>
+                  <pic:spPr>
+                    <a:xfrm>
+                      <a:off x="0" y="0"/>
+                      <a:ext cx="5534797" cy="4686954"/>
+                    </a:xfrm>
+                    <a:prstGeom prst="rect">
+                      <a:avLst/>
+                    </a:prstGeom>
+                  </pic:spPr>
+                </pic:pic>
+              </a:graphicData>
+            </a:graphic>
+          </wp:inline>
+        </w:drawing>
+      </w:r>
+    </w:p>
+    <w:p>
+      <w:pPr>
+        <w:ind w:firstLine="720"/>
+        <w:jc w:val="center"/>
+        <w:rPr>
+          <w:rFonts w:ascii="Times New Roman" w:hAnsi="Times New Roman" w:cs="Times New Roman"/>
+          <w:sz w:val="28"/>
+          <w:szCs w:val="28"/>
+          <w:lang w:val="ru-RU"/>
+        </w:rPr>
+      </w:pPr>
+      <w:r>
+        <w:rPr>
+          <w:rFonts w:ascii="Times New Roman" w:hAnsi="Times New Roman" w:cs="Times New Roman"/>
+          <w:sz w:val="28"/>
+          <w:szCs w:val="28"/>
+          <w:lang w:val="ru-RU"/>
+        </w:rPr>
+        <w:t>Схема Скриншот кода функции второго преобразования программы2</w:t>
+      </w:r>
+    </w:p>
+    <w:p>
+      <w:pPr>
+        <w:ind w:firstLine="720"/>
+        <w:jc w:val="center"/>
+        <w:rPr>
+          <w:rFonts w:ascii="Times New Roman" w:hAnsi="Times New Roman" w:cs="Times New Roman"/>
+          <w:sz w:val="28"/>
+          <w:szCs w:val="28"/>
+          <w:lang w:val="ru-RU"/>
+        </w:rPr>
+      </w:pPr>
+    </w:p>
+    <w:p>
+      <w:pPr>
+        <w:ind w:firstLine="720"/>
+        <w:jc w:val="center"/>
+        <w:rPr>
+          <w:rFonts w:ascii="Times New Roman" w:hAnsi="Times New Roman" w:cs="Times New Roman"/>
+          <w:sz w:val="28"/>
+          <w:szCs w:val="28"/>
+          <w:lang w:val="ru-RU"/>
+        </w:rPr>
+      </w:pPr>
+      <w:r>
+        <w:rPr>
+          <w:rFonts w:ascii="Times New Roman" w:hAnsi="Times New Roman" w:cs="Times New Roman"/>
+          <w:noProof/>
+          <w:sz w:val="28"/>
+          <w:szCs w:val="28"/>
+          <w:lang w:val="en-US"/>
+        </w:rPr>
+        <w:drawing>
+          <wp:inline distT="0" distB="0" distL="0" distR="0" wp14:anchorId="0EAB9E45" wp14:editId="68E36B38">
+            <wp:extent cx="5477639" cy="2734057"/>
+            <wp:effectExtent l="0" t="0" r="0" b="9525"/>
+            <wp:docPr id="16" name="Рисунок 16"/>
+            <wp:cNvGraphicFramePr>
+              <a:graphicFrameLocks xmlns:a="http://schemas.openxmlformats.org/drawingml/2006/main" noChangeAspect="1"/>
+            </wp:cNvGraphicFramePr>
+            <a:graphic xmlns:a="http://schemas.openxmlformats.org/drawingml/2006/main">
+              <a:graphicData uri="http://schemas.openxmlformats.org/drawingml/2006/picture">
+                <pic:pic xmlns:pic="http://schemas.openxmlformats.org/drawingml/2006/picture">
+                  <pic:nvPicPr>
+                    <pic:cNvPr id="1" name=""/>
+                    <pic:cNvPicPr/>
+                  </pic:nvPicPr>
+                  <pic:blipFill>
+                    <a:blip r:embed="rId23"/>
+                    <a:stretch>
+                      <a:fillRect/>
+                    </a:stretch>
+                  </pic:blipFill>
+                  <pic:spPr>
+                    <a:xfrm>
+                      <a:off x="0" y="0"/>
+                      <a:ext cx="5477639" cy="2734057"/>
+                    </a:xfrm>
+                    <a:prstGeom prst="rect">
+                      <a:avLst/>
+                    </a:prstGeom>
+                  </pic:spPr>
+                </pic:pic>
+              </a:graphicData>
+            </a:graphic>
+          </wp:inline>
+        </w:drawing>
+      </w:r>
+    </w:p>
+    <w:p>
+      <w:pPr>
+        <w:ind w:firstLine="720"/>
+        <w:jc w:val="center"/>
+        <w:rPr>
+          <w:rFonts w:ascii="Times New Roman" w:hAnsi="Times New Roman" w:cs="Times New Roman"/>
+          <w:sz w:val="28"/>
+          <w:szCs w:val="28"/>
+          <w:lang w:val="ru-RU"/>
+        </w:rPr>
+      </w:pPr>
+      <w:r>
+        <w:rPr>
+          <w:rFonts w:ascii="Times New Roman" w:hAnsi="Times New Roman" w:cs="Times New Roman"/>
+          <w:sz w:val="28"/>
+          <w:szCs w:val="28"/>
+          <w:lang w:val="ru-RU"/>
+        </w:rPr>
+        <w:t>Рисунок 8 – Скриншот кода функции удаления текста программы2</w:t>
+      </w:r>
+    </w:p>
+    <w:p>
+      <w:pPr>
+        <w:ind w:firstLine="720"/>
+        <w:jc w:val="center"/>
+        <w:rPr>
+          <w:rFonts w:ascii="Times New Roman" w:hAnsi="Times New Roman" w:cs="Times New Roman"/>
+          <w:sz w:val="28"/>
+          <w:szCs w:val="28"/>
+          <w:lang w:val="ru-RU"/>
+        </w:rPr>
+      </w:pPr>
+      <w:r>
+        <w:rPr>
+          <w:rFonts w:ascii="Times New Roman" w:hAnsi="Times New Roman" w:cs="Times New Roman"/>
+          <w:noProof/>
+          <w:sz w:val="28"/>
+          <w:szCs w:val="28"/>
+          <w:lang w:val="en-US"/>
+        </w:rPr>
+        <w:lastRenderedPageBreak/>
+        <w:drawing>
+          <wp:inline distT="0" distB="0" distL="0" distR="0" wp14:anchorId="245A1E4C" wp14:editId="304914C4">
+            <wp:extent cx="3591426" cy="5677692"/>
+            <wp:effectExtent l="0" t="0" r="9525" b="0"/>
+            <wp:docPr id="18" name="Рисунок 18"/>
+            <wp:cNvGraphicFramePr>
+              <a:graphicFrameLocks xmlns:a="http://schemas.openxmlformats.org/drawingml/2006/main" noChangeAspect="1"/>
+            </wp:cNvGraphicFramePr>
+            <a:graphic xmlns:a="http://schemas.openxmlformats.org/drawingml/2006/main">
+              <a:graphicData uri="http://schemas.openxmlformats.org/drawingml/2006/picture">
+                <pic:pic xmlns:pic="http://schemas.openxmlformats.org/drawingml/2006/picture">
+                  <pic:nvPicPr>
+                    <pic:cNvPr id="1" name=""/>
+                    <pic:cNvPicPr/>
+                  </pic:nvPicPr>
+                  <pic:blipFill>
+                    <a:blip r:embed="rId24"/>
+                    <a:stretch>
+                      <a:fillRect/>
+                    </a:stretch>
+                  </pic:blipFill>
+                  <pic:spPr>
+                    <a:xfrm>
+                      <a:off x="0" y="0"/>
+                      <a:ext cx="3591426" cy="5677692"/>
+                    </a:xfrm>
+                    <a:prstGeom prst="rect">
+                      <a:avLst/>
+                    </a:prstGeom>
+                  </pic:spPr>
+                </pic:pic>
+              </a:graphicData>
+            </a:graphic>
+          </wp:inline>
+        </w:drawing>
+      </w:r>
+    </w:p>
+    <w:p>
+      <w:pPr>
+        <w:ind w:firstLine="720"/>
+        <w:jc w:val="center"/>
+        <w:rPr>
+          <w:rFonts w:ascii="Times New Roman" w:hAnsi="Times New Roman" w:cs="Times New Roman"/>
+          <w:sz w:val="28"/>
+          <w:szCs w:val="28"/>
+          <w:lang w:val="ru-RU"/>
+        </w:rPr>
+      </w:pPr>
+      <w:r>
+        <w:rPr>
+          <w:rFonts w:ascii="Times New Roman" w:hAnsi="Times New Roman" w:cs="Times New Roman"/>
+          <w:sz w:val="28"/>
+          <w:szCs w:val="28"/>
+          <w:lang w:val="ru-RU"/>
+        </w:rPr>
+        <w:t>Схема функции удаления текста программы2</w:t>
+      </w:r>
+    </w:p>
+    <w:p>
+      <w:pPr>
+        <w:ind w:firstLine="720"/>
+        <w:jc w:val="center"/>
+        <w:rPr>
+          <w:rFonts w:ascii="Times New Roman" w:hAnsi="Times New Roman" w:cs="Times New Roman"/>
+          <w:sz w:val="28"/>
+          <w:szCs w:val="28"/>
+          <w:lang w:val="ru-RU"/>
+        </w:rPr>
+      </w:pPr>
+    </w:p>
+    <w:p>
+      <w:pPr>
+        <w:ind w:firstLine="720"/>
+        <w:jc w:val="center"/>
+        <w:rPr>
+          <w:rFonts w:ascii="Times New Roman" w:hAnsi="Times New Roman" w:cs="Times New Roman"/>
+          <w:sz w:val="28"/>
+          <w:szCs w:val="28"/>
+          <w:lang w:val="ru-RU"/>
+        </w:rPr>
+      </w:pPr>
+      <w:r>
+        <w:rPr>
+          <w:rFonts w:ascii="Times New Roman" w:hAnsi="Times New Roman" w:cs="Times New Roman"/>
+          <w:noProof/>
+          <w:sz w:val="28"/>
+          <w:szCs w:val="28"/>
+          <w:lang w:val="en-US"/>
+        </w:rPr>
+        <w:drawing>
+          <wp:inline distT="0" distB="0" distL="0" distR="0" wp14:anchorId="2E9A27B8" wp14:editId="6303CE7A">
+            <wp:extent cx="5940425" cy="1743075"/>
+            <wp:effectExtent l="0" t="0" r="3175" b="9525"/>
+            <wp:docPr id="14" name="Рисунок 14"/>
+            <wp:cNvGraphicFramePr>
+              <a:graphicFrameLocks xmlns:a="http://schemas.openxmlformats.org/drawingml/2006/main" noChangeAspect="1"/>
+            </wp:cNvGraphicFramePr>
+            <a:graphic xmlns:a="http://schemas.openxmlformats.org/drawingml/2006/main">
+              <a:graphicData uri="http://schemas.openxmlformats.org/drawingml/2006/picture">
+                <pic:pic xmlns:pic="http://schemas.openxmlformats.org/drawingml/2006/picture">
+                  <pic:nvPicPr>
+                    <pic:cNvPr id="1" name=""/>
+                    <pic:cNvPicPr/>
+                  </pic:nvPicPr>
+                  <pic:blipFill>
+                    <a:blip r:embed="rId25"/>
+                    <a:stretch>
+                      <a:fillRect/>
+                    </a:stretch>
+                  </pic:blipFill>
+                  <pic:spPr>
+                    <a:xfrm>
+                      <a:off x="0" y="0"/>
+                      <a:ext cx="5940425" cy="1743075"/>
+                    </a:xfrm>
+                    <a:prstGeom prst="rect">
+                      <a:avLst/>
+                    </a:prstGeom>
+                  </pic:spPr>
+                </pic:pic>
+              </a:graphicData>
+            </a:graphic>
+          </wp:inline>
+        </w:drawing>
+      </w:r>
+    </w:p>
+    <w:p>
+      <w:pPr>
+        <w:ind w:firstLine="720"/>
+        <w:jc w:val="center"/>
+        <w:rPr>
+          <w:rFonts w:ascii="Times New Roman" w:hAnsi="Times New Roman" w:cs="Times New Roman"/>
+          <w:sz w:val="28"/>
+          <w:szCs w:val="28"/>
+          <w:lang w:val="ru-RU"/>
+        </w:rPr>
+      </w:pPr>
+      <w:r>
+        <w:rPr>
+          <w:rFonts w:ascii="Times New Roman" w:hAnsi="Times New Roman" w:cs="Times New Roman"/>
+          <w:sz w:val="28"/>
+          <w:szCs w:val="28"/>
+          <w:lang w:val="ru-RU"/>
+        </w:rPr>
+        <w:t xml:space="preserve">Рисунок </w:t>
+      </w:r>
+      <w:r>
+        <w:rPr>
+          <w:rFonts w:ascii="Times New Roman" w:hAnsi="Times New Roman" w:cs="Times New Roman"/>
+          <w:sz w:val="28"/>
+          <w:szCs w:val="28"/>
+          <w:lang w:val="ru-RU"/>
+        </w:rPr>
+        <w:t>9</w:t>
+      </w:r>
+      <w:r>
+        <w:rPr>
+          <w:rFonts w:ascii="Times New Roman" w:hAnsi="Times New Roman" w:cs="Times New Roman"/>
+          <w:sz w:val="28"/>
+          <w:szCs w:val="28"/>
+          <w:lang w:val="ru-RU"/>
+        </w:rPr>
+        <w:t xml:space="preserve"> – Скриншот результата работы программы2</w:t>
+      </w:r>
+      <w:r>
+        <w:rPr>
+          <w:rFonts w:ascii="Times New Roman" w:hAnsi="Times New Roman" w:cs="Times New Roman"/>
+          <w:sz w:val="28"/>
+          <w:szCs w:val="28"/>
+          <w:lang w:val="ru-RU"/>
+        </w:rPr>
+        <w:t xml:space="preserve"> (пользователем выбрана первая функция преобразования)</w:t>
+      </w:r>
+      <w:r>
+        <w:rPr>
+          <w:rFonts w:ascii="Times New Roman" w:hAnsi="Times New Roman" w:cs="Times New Roman"/>
+          <w:sz w:val="28"/>
+          <w:szCs w:val="28"/>
+          <w:lang w:val="ru-RU"/>
+        </w:rPr>
+        <w:t>.</w:t>
+      </w:r>
+      <w:r>
+        <w:rPr>
+          <w:rFonts w:ascii="Times New Roman" w:hAnsi="Times New Roman" w:cs="Times New Roman"/>
+          <w:sz w:val="28"/>
+          <w:szCs w:val="28"/>
+          <w:lang w:val="ru-RU"/>
+        </w:rPr>
+        <w:t xml:space="preserve"> </w:t>
+      </w:r>
+    </w:p>
+    <w:p>
+      <w:pPr>
+        <w:ind w:firstLine="720"/>
+        <w:jc w:val="center"/>
+        <w:rPr>
+          <w:rFonts w:ascii="Times New Roman" w:hAnsi="Times New Roman" w:cs="Times New Roman"/>
+          <w:sz w:val="28"/>
+          <w:szCs w:val="28"/>
+          <w:lang w:val="ru-RU"/>
+        </w:rPr>
+      </w:pPr>
+      <w:r>
+        <w:rPr>
+          <w:rFonts w:ascii="Times New Roman" w:hAnsi="Times New Roman" w:cs="Times New Roman"/>
+          <w:noProof/>
+          <w:sz w:val="28"/>
+          <w:szCs w:val="28"/>
+          <w:lang w:val="en-US"/>
+        </w:rPr>
+        <w:lastRenderedPageBreak/>
+        <w:drawing>
+          <wp:inline distT="0" distB="0" distL="0" distR="0" wp14:anchorId="3B1B0009" wp14:editId="1FEF7D29">
+            <wp:extent cx="5940425" cy="1654810"/>
+            <wp:effectExtent l="0" t="0" r="3175" b="2540"/>
+            <wp:docPr id="15" name="Рисунок 15"/>
+            <wp:cNvGraphicFramePr>
+              <a:graphicFrameLocks xmlns:a="http://schemas.openxmlformats.org/drawingml/2006/main" noChangeAspect="1"/>
+            </wp:cNvGraphicFramePr>
+            <a:graphic xmlns:a="http://schemas.openxmlformats.org/drawingml/2006/main">
+              <a:graphicData uri="http://schemas.openxmlformats.org/drawingml/2006/picture">
+                <pic:pic xmlns:pic="http://schemas.openxmlformats.org/drawingml/2006/picture">
+                  <pic:nvPicPr>
+                    <pic:cNvPr id="1" name=""/>
+                    <pic:cNvPicPr/>
+                  </pic:nvPicPr>
+                  <pic:blipFill>
+                    <a:blip r:embed="rId26"/>
+                    <a:stretch>
+                      <a:fillRect/>
+                    </a:stretch>
+                  </pic:blipFill>
+                  <pic:spPr>
+                    <a:xfrm>
+                      <a:off x="0" y="0"/>
                       <a:ext cx="5940425" cy="1654810"/>
                     </a:xfrm>
                     <a:prstGeom prst="rect">
@@ -2208,25 +2776,7 @@
           <w:szCs w:val="28"/>
           <w:lang w:val="ru-RU"/>
         </w:rPr>
-        <w:t xml:space="preserve"> – Скриншот результата работы программы2 (пользователем выбрана </w:t>
-      </w:r>
-      <w:r>
-        <w:rPr>
-          <w:rFonts w:ascii="Times New Roman" w:hAnsi="Times New Roman" w:cs="Times New Roman"/>
-          <w:sz w:val="28"/>
-          <w:szCs w:val="28"/>
-          <w:lang w:val="ru-RU"/>
-        </w:rPr>
-        <w:t>вторая</w:t>
-      </w:r>
-      <w:r>
-        <w:rPr>
-          <w:rFonts w:ascii="Times New Roman" w:hAnsi="Times New Roman" w:cs="Times New Roman"/>
-          <w:sz w:val="28"/>
-          <w:szCs w:val="28"/>
-          <w:lang w:val="ru-RU"/>
-        </w:rPr>
-        <w:t xml:space="preserve"> функция преобразования).</w:t>
+        <w:t xml:space="preserve"> – Скриншот результата работы программы2 (пользователем выбрана вторая функция преобразования).</w:t>
       </w:r>
     </w:p>
     <w:p>
@@ -2299,7 +2849,43 @@
           <w:szCs w:val="28"/>
           <w:lang w:val="ru-RU"/>
         </w:rPr>
-        <w:t xml:space="preserve"> в первой программе реализована базовая проверка на неправильный ввод дроби. Во второй программе были созданы 2 перегруженные функции выполняющие условия данные в задании и одна функция для быстрого удаления лишних элементов строки со смещением. Во второй программе в качестве аргумента для функции наряду с обычными значениями используется указатель на массив нуль-терминированной строки. Поскольку все преобразования такой строки даже внутри функции носят глобальный характер, все функции имеют идентификатор </w:t>
+        <w:t xml:space="preserve"> в первой программе реализована базовая проверка на неправильный ввод дроби. Во второй программе были созданы 2 перегруженные функции выполняющие условия данные в задании и одна функция для быстрого удаления лишних элементов строки со смещением. Во второй программе в качестве аргумента для функции наряду с обычными значениями используется указатель на массив нуль-терминированной строки. Поскольку все преобразования такой строки даже внутри функции носят глобальный характер, все функции </w:t>
+      </w:r>
+      <w:r>
+        <w:rPr>
+          <w:rFonts w:ascii="Times New Roman" w:hAnsi="Times New Roman" w:cs="Times New Roman"/>
+          <w:sz w:val="28"/>
+          <w:szCs w:val="28"/>
+          <w:lang w:val="ru-RU"/>
+        </w:rPr>
+        <w:t>могут иметь</w:t>
+      </w:r>
+      <w:r>
+        <w:rPr>
+          <w:rFonts w:ascii="Times New Roman" w:hAnsi="Times New Roman" w:cs="Times New Roman"/>
+          <w:sz w:val="28"/>
+          <w:szCs w:val="28"/>
+          <w:lang w:val="ru-RU"/>
+        </w:rPr>
+        <w:t xml:space="preserve"> </w:t>
+      </w:r>
+      <w:r>
+        <w:rPr>
+          <w:rFonts w:ascii="Times New Roman" w:hAnsi="Times New Roman" w:cs="Times New Roman"/>
+          <w:sz w:val="28"/>
+          <w:szCs w:val="28"/>
+          <w:lang w:val="ru-RU"/>
+        </w:rPr>
+        <w:t>тип</w:t>
+      </w:r>
+      <w:r>
+        <w:rPr>
+          <w:rFonts w:ascii="Times New Roman" w:hAnsi="Times New Roman" w:cs="Times New Roman"/>
+          <w:sz w:val="28"/>
+          <w:szCs w:val="28"/>
+          <w:lang w:val="ru-RU"/>
+        </w:rPr>
+        <w:t xml:space="preserve"> </w:t>
       </w:r>
       <w:r>
         <w:rPr>
@@ -2317,7 +2903,25 @@
           <w:szCs w:val="28"/>
           <w:lang w:val="ru-RU"/>
         </w:rPr>
-        <w:t xml:space="preserve"> и не возвращают какие-либо значения. Использование функций позволило облегчить понимание основной структуры программы, а </w:t>
+        <w:t xml:space="preserve"> и не возвращают какие-либо значения. Использование функций позволило облегчить </w:t>
+      </w:r>
+      <w:r>
+        <w:rPr>
+          <w:rFonts w:ascii="Times New Roman" w:hAnsi="Times New Roman" w:cs="Times New Roman"/>
+          <w:sz w:val="28"/>
+          <w:szCs w:val="28"/>
+          <w:lang w:val="ru-RU"/>
+        </w:rPr>
+        <w:t>читаемость</w:t>
+      </w:r>
+      <w:r>
+        <w:rPr>
+          <w:rFonts w:ascii="Times New Roman" w:hAnsi="Times New Roman" w:cs="Times New Roman"/>
+          <w:sz w:val="28"/>
+          <w:szCs w:val="28"/>
+          <w:lang w:val="ru-RU"/>
+        </w:rPr>
+        <w:t xml:space="preserve"> программы, а </w:t>
       </w:r>
       <w:proofErr w:type="gramStart"/>
       <w:r>
@@ -2339,6 +2943,8 @@
         </w:rPr>
         <w:t xml:space="preserve"> уменьшить количество строк кода.</w:t>
       </w:r>
+      <w:bookmarkStart w:id="0" w:name="_GoBack"/>
+      <w:bookmarkEnd w:id="0"/>
     </w:p>
     <w:sectPr>
       <w:pgSz w:w="11906" w:h="16838"/>

</xml_diff>